<commit_message>
Rewrote some parts of the Ogre A.I..
</commit_message>
<xml_diff>
--- a/Ogre/Ogre.docx
+++ b/Ogre/Ogre.docx
@@ -99,6 +99,12 @@
     <w:p/>
     <w:p>
       <w:r>
+        <w:br w:type="page"/>
+      </w:r>
+    </w:p>
+    <w:p>
+      <w:r>
+        <w:lastRenderedPageBreak/>
         <w:t>Ronda de movimiento:</w:t>
       </w:r>
     </w:p>
@@ -110,53 +116,8 @@
           <w:numId w:val="2"/>
         </w:numPr>
       </w:pPr>
-      <w:bookmarkStart w:id="0" w:name="_GoBack"/>
-      <w:bookmarkEnd w:id="0"/>
-      <w:r>
-        <w:t xml:space="preserve">Se evitan las casillas de los </w:t>
-      </w:r>
-      <w:proofErr w:type="spellStart"/>
-      <w:r>
-        <w:t>howitz</w:t>
-      </w:r>
-      <w:r>
-        <w:t>er</w:t>
-      </w:r>
-      <w:proofErr w:type="spellEnd"/>
-      <w:r>
-        <w:t xml:space="preserve">. Si no es posible rodearlos, realizar un ataque en dos turnos. El primer </w:t>
-      </w:r>
-      <w:proofErr w:type="gramStart"/>
-      <w:r>
-        <w:t>turno  para</w:t>
-      </w:r>
-      <w:proofErr w:type="gramEnd"/>
-      <w:r>
-        <w:t xml:space="preserve">  acercarse al límite del rango del </w:t>
-      </w:r>
-      <w:proofErr w:type="spellStart"/>
-      <w:r>
-        <w:t>Howitzer</w:t>
-      </w:r>
-      <w:proofErr w:type="spellEnd"/>
-      <w:r>
-        <w:t xml:space="preserve">, y en el segundo, acercarse al </w:t>
-      </w:r>
-      <w:proofErr w:type="spellStart"/>
-      <w:r>
-        <w:t>Howitzer</w:t>
-      </w:r>
-      <w:proofErr w:type="spellEnd"/>
-      <w:r>
-        <w:t xml:space="preserve">. La prioridad de movimiento del Ogre será acercarse al </w:t>
-      </w:r>
-      <w:proofErr w:type="spellStart"/>
-      <w:r>
-        <w:t>Howitzer</w:t>
-      </w:r>
-      <w:proofErr w:type="spellEnd"/>
-      <w:r>
-        <w:t xml:space="preserve"> hasta derrotarlo.</w:t>
+      <w:r>
+        <w:t>El Ogre se desplazará siempre su máximo número de movimientos.</w:t>
       </w:r>
     </w:p>
     <w:p>
@@ -168,10 +129,7 @@
         </w:numPr>
       </w:pPr>
       <w:r>
-        <w:t xml:space="preserve">Si existe una unidad enemiga dentro del rango de </w:t>
-      </w:r>
-      <w:r>
-        <w:t>movimiento, el Ogre se desviará para arrollarlo. Si la unidad se encuentra detrás del Ogre, solo se desviará para arrollarlo si está a 1 casilla de distancia.</w:t>
+        <w:t xml:space="preserve">El jugador se desplazará siempre que pueda en casillas cuya suma de los tres últimos dígitos sea par. </w:t>
       </w:r>
     </w:p>
     <w:p>
@@ -183,21 +141,150 @@
         </w:numPr>
       </w:pPr>
       <w:r>
-        <w:t>El jugador se desplazará siempre que pueda en</w:t>
-      </w:r>
-      <w:r>
-        <w:t xml:space="preserve"> casillas cuya suma de los tres últimos dígitos sea par.</w:t>
+        <w:t xml:space="preserve">Se evitan las casillas de los </w:t>
+      </w:r>
+      <w:proofErr w:type="spellStart"/>
+      <w:r>
+        <w:t>howitz</w:t>
+      </w:r>
+      <w:r>
+        <w:t>er</w:t>
+      </w:r>
+      <w:proofErr w:type="spellEnd"/>
+      <w:r>
+        <w:t xml:space="preserve">. Si no es posible rodearlos, realizar un ataque </w:t>
+      </w:r>
+      <w:r>
+        <w:t xml:space="preserve">en dos turnos. El primer turno </w:t>
+      </w:r>
+      <w:proofErr w:type="gramStart"/>
+      <w:r>
+        <w:t>para  acercarse</w:t>
+      </w:r>
+      <w:proofErr w:type="gramEnd"/>
+      <w:r>
+        <w:t xml:space="preserve"> al límite del rango del </w:t>
+      </w:r>
+      <w:proofErr w:type="spellStart"/>
+      <w:r>
+        <w:t>Howitzer</w:t>
+      </w:r>
+      <w:proofErr w:type="spellEnd"/>
+      <w:r>
+        <w:t xml:space="preserve">, y en el segundo, acercarse al </w:t>
+      </w:r>
+      <w:proofErr w:type="spellStart"/>
+      <w:r>
+        <w:t>Howitzer</w:t>
+      </w:r>
+      <w:proofErr w:type="spellEnd"/>
+      <w:r>
+        <w:t xml:space="preserve">. La prioridad de movimiento del Ogre será acercarse al </w:t>
+      </w:r>
+      <w:proofErr w:type="spellStart"/>
+      <w:r>
+        <w:t>Howitzer</w:t>
+      </w:r>
+      <w:proofErr w:type="spellEnd"/>
+      <w:r>
+        <w:t xml:space="preserve"> hasta derrotarlo.</w:t>
+      </w:r>
+    </w:p>
+    <w:p>
+      <w:pPr>
+        <w:pStyle w:val="Prrafodelista"/>
+        <w:numPr>
+          <w:ilvl w:val="0"/>
+          <w:numId w:val="2"/>
+        </w:numPr>
+      </w:pPr>
+      <w:r>
+        <w:t xml:space="preserve">Si existe una unidad enemiga dentro del rango de </w:t>
+      </w:r>
+      <w:r>
+        <w:t>movimiento, el Ogre se desviará para arrollarlo. Si la unidad se encuentra detrás del Ogre, solo se desviará para arrollarlo si está a 1 casilla de distancia.</w:t>
+      </w:r>
+      <w:r>
+        <w:t xml:space="preserve"> </w:t>
+      </w:r>
+    </w:p>
+    <w:p>
+      <w:r>
+        <w:t>Estado de las ruedas:</w:t>
+      </w:r>
+    </w:p>
+    <w:p>
+      <w:pPr>
+        <w:pStyle w:val="Prrafodelista"/>
+        <w:numPr>
+          <w:ilvl w:val="0"/>
+          <w:numId w:val="3"/>
+        </w:numPr>
+      </w:pPr>
+      <w:r>
+        <w:t>Si al Ogre tiene tres movimientos, tratará de atropellar siempre que pueda.</w:t>
+      </w:r>
+    </w:p>
+    <w:p>
+      <w:pPr>
+        <w:pStyle w:val="Prrafodelista"/>
+        <w:numPr>
+          <w:ilvl w:val="0"/>
+          <w:numId w:val="3"/>
+        </w:numPr>
+      </w:pPr>
+      <w:r>
+        <w:t>Si al Ogre tiene dos movimientos, tan solo atropellará a unidades de infantería. Si no tiene armas de antipersonal, ignorará a la infantería y continuará hacia la base.</w:t>
+      </w:r>
+    </w:p>
+    <w:p>
+      <w:pPr>
+        <w:pStyle w:val="Prrafodelista"/>
+        <w:numPr>
+          <w:ilvl w:val="0"/>
+          <w:numId w:val="3"/>
+        </w:numPr>
+      </w:pPr>
+      <w:r>
+        <w:t>Si el Ogre tiene solo un movimiento, evitará los atropellos.</w:t>
       </w:r>
     </w:p>
     <w:p/>
     <w:p>
       <w:r>
+        <w:br w:type="page"/>
+      </w:r>
+    </w:p>
+    <w:p>
+      <w:r>
+        <w:lastRenderedPageBreak/>
         <w:t>Ronda de ataque:</w:t>
       </w:r>
     </w:p>
     <w:p>
-      <w:r>
-        <w:t>Cartas de todos los enemigos que están a rango barajadas</w:t>
+      <w:pPr>
+        <w:pStyle w:val="Prrafodelista"/>
+        <w:numPr>
+          <w:ilvl w:val="0"/>
+          <w:numId w:val="4"/>
+        </w:numPr>
+      </w:pPr>
+      <w:r>
+        <w:t>Preparar mazo de ataque:</w:t>
+      </w:r>
+    </w:p>
+    <w:p>
+      <w:r>
+        <w:t>Se crea un mazo con c</w:t>
+      </w:r>
+      <w:r>
+        <w:t>artas de todos los enemigos que están a rango</w:t>
+      </w:r>
+      <w:r>
+        <w:t xml:space="preserve"> en ese turno</w:t>
+      </w:r>
+      <w:r>
+        <w:t xml:space="preserve"> y se baraja</w:t>
       </w:r>
       <w:r>
         <w:t xml:space="preserve">. Si entre los enemigos hay un </w:t>
@@ -216,23 +303,120 @@
       </w:r>
       <w:proofErr w:type="spellEnd"/>
       <w:r>
-        <w:t xml:space="preserve"> dentro del rango.</w:t>
-      </w:r>
-    </w:p>
-    <w:p>
-      <w:r>
-        <w:t>Se saca carta.</w:t>
-      </w:r>
-    </w:p>
-    <w:p>
-      <w:r>
-        <w:t>Se ataca a la unidad que quede más lejos</w:t>
-      </w:r>
-      <w:r>
-        <w:t xml:space="preserve"> dentro del rango de todas las armas</w:t>
-      </w:r>
-      <w:r>
-        <w:t xml:space="preserve"> de la clase que ha salido.</w:t>
+        <w:t xml:space="preserve"> </w:t>
+      </w:r>
+      <w:r>
+        <w:t xml:space="preserve">que de los que hay </w:t>
+      </w:r>
+      <w:r>
+        <w:t>dentro del rango.</w:t>
+      </w:r>
+      <w:r>
+        <w:t xml:space="preserve"> Por cada turno que sobrevive el </w:t>
+      </w:r>
+      <w:proofErr w:type="spellStart"/>
+      <w:r>
+        <w:t>Howitzer</w:t>
+      </w:r>
+      <w:proofErr w:type="spellEnd"/>
+      <w:r>
+        <w:t xml:space="preserve">, se introduce una carta de </w:t>
+      </w:r>
+      <w:proofErr w:type="spellStart"/>
+      <w:r>
+        <w:t>Howitzer</w:t>
+      </w:r>
+      <w:proofErr w:type="spellEnd"/>
+      <w:r>
+        <w:t xml:space="preserve"> adicional.</w:t>
+      </w:r>
+    </w:p>
+    <w:p>
+      <w:r>
+        <w:t>Si el objetivo está en el rango de cualquier arma, se incluye una carta del objetivo. Cada vez que no salga la carta de objetivo, se añade una carta más de objetivo.</w:t>
+      </w:r>
+      <w:bookmarkStart w:id="0" w:name="_GoBack"/>
+      <w:bookmarkEnd w:id="0"/>
+    </w:p>
+    <w:p>
+      <w:pPr>
+        <w:pStyle w:val="Prrafodelista"/>
+        <w:numPr>
+          <w:ilvl w:val="0"/>
+          <w:numId w:val="4"/>
+        </w:numPr>
+      </w:pPr>
+      <w:r>
+        <w:t>Selección de unidad de ataque</w:t>
+      </w:r>
+      <w:r>
+        <w:t>:</w:t>
+      </w:r>
+    </w:p>
+    <w:p>
+      <w:r>
+        <w:t>S</w:t>
+      </w:r>
+      <w:r>
+        <w:t>e saca una carta del mazo de ataque y se realiza un ataque contra una unidad de la clase que haya salido. Si hay más de una unidad de ese tipo tendrá prioridad:</w:t>
+      </w:r>
+    </w:p>
+    <w:p>
+      <w:pPr>
+        <w:pStyle w:val="Prrafodelista"/>
+        <w:numPr>
+          <w:ilvl w:val="0"/>
+          <w:numId w:val="4"/>
+        </w:numPr>
+      </w:pPr>
+      <w:r>
+        <w:t>La unidad más dañada.</w:t>
+      </w:r>
+    </w:p>
+    <w:p>
+      <w:pPr>
+        <w:pStyle w:val="Prrafodelista"/>
+        <w:numPr>
+          <w:ilvl w:val="0"/>
+          <w:numId w:val="4"/>
+        </w:numPr>
+      </w:pPr>
+      <w:r>
+        <w:t>Si todas tienen la misma vida, la unidad más alejada dentro del rango de todas las armas</w:t>
+      </w:r>
+      <w:r>
+        <w:t xml:space="preserve"> disponibles</w:t>
+      </w:r>
+      <w:r>
+        <w:t>.</w:t>
+      </w:r>
+    </w:p>
+    <w:p>
+      <w:pPr>
+        <w:pStyle w:val="Prrafodelista"/>
+        <w:numPr>
+          <w:ilvl w:val="0"/>
+          <w:numId w:val="4"/>
+        </w:numPr>
+      </w:pPr>
+      <w:r>
+        <w:t xml:space="preserve">Si hay más de una unidad a la misma distancia, se escogerá la </w:t>
+      </w:r>
+      <w:r>
+        <w:t>unidad que quede más cerca del objetivo</w:t>
+      </w:r>
+    </w:p>
+    <w:p/>
+    <w:p>
+      <w:pPr>
+        <w:pStyle w:val="Prrafodelista"/>
+        <w:numPr>
+          <w:ilvl w:val="0"/>
+          <w:numId w:val="4"/>
+        </w:numPr>
+      </w:pPr>
+      <w:r>
+        <w:t>Ataque:</w:t>
       </w:r>
     </w:p>
     <w:p>
@@ -242,8 +426,10 @@
     </w:p>
     <w:p>
       <w:r>
-        <w:lastRenderedPageBreak/>
-        <w:t xml:space="preserve">Las armas se usarán en el orden: </w:t>
+        <w:t>Normalmente, l</w:t>
+      </w:r>
+      <w:r>
+        <w:t xml:space="preserve">as armas se usarán en el orden: </w:t>
       </w:r>
       <w:proofErr w:type="spellStart"/>
       <w:r>
@@ -277,94 +463,113 @@
     </w:p>
     <w:p>
       <w:r>
+        <w:t xml:space="preserve">Si </w:t>
+      </w:r>
+      <w:r>
+        <w:t>se ataca a infantería, el</w:t>
+      </w:r>
+      <w:r>
+        <w:t xml:space="preserve"> orden de las armas usadas es: </w:t>
+      </w:r>
+      <w:proofErr w:type="spellStart"/>
+      <w:r>
+        <w:t>Antipersonel</w:t>
+      </w:r>
+      <w:proofErr w:type="spellEnd"/>
+      <w:r>
+        <w:t xml:space="preserve"> -&gt; </w:t>
+      </w:r>
+      <w:proofErr w:type="spellStart"/>
+      <w:r>
+        <w:t>Secondary</w:t>
+      </w:r>
+      <w:proofErr w:type="spellEnd"/>
+      <w:r>
+        <w:t xml:space="preserve"> </w:t>
+      </w:r>
+      <w:proofErr w:type="spellStart"/>
+      <w:r>
+        <w:t>Battery</w:t>
+      </w:r>
+      <w:proofErr w:type="spellEnd"/>
+      <w:r>
+        <w:t xml:space="preserve"> -&gt; </w:t>
+      </w:r>
+      <w:proofErr w:type="spellStart"/>
+      <w:r>
+        <w:t>Main</w:t>
+      </w:r>
+      <w:proofErr w:type="spellEnd"/>
+      <w:r>
+        <w:t xml:space="preserve"> </w:t>
+      </w:r>
+      <w:proofErr w:type="spellStart"/>
+      <w:r>
+        <w:t>Battery</w:t>
+      </w:r>
+      <w:proofErr w:type="spellEnd"/>
+    </w:p>
+    <w:p>
+      <w:r>
+        <w:t xml:space="preserve">Si </w:t>
+      </w:r>
+      <w:r>
+        <w:t>se ataca a</w:t>
+      </w:r>
+      <w:r>
+        <w:t xml:space="preserve"> </w:t>
+      </w:r>
+      <w:proofErr w:type="spellStart"/>
+      <w:r>
+        <w:t>howitzer</w:t>
+      </w:r>
+      <w:proofErr w:type="spellEnd"/>
+      <w:r>
+        <w:t xml:space="preserve">, el orden de las armas usadas es: Misil -&gt; </w:t>
+      </w:r>
+      <w:proofErr w:type="spellStart"/>
+      <w:r>
+        <w:t>Main</w:t>
+      </w:r>
+      <w:proofErr w:type="spellEnd"/>
+      <w:r>
+        <w:t xml:space="preserve"> </w:t>
+      </w:r>
+      <w:proofErr w:type="spellStart"/>
+      <w:r>
+        <w:t>Battery</w:t>
+      </w:r>
+      <w:proofErr w:type="spellEnd"/>
+      <w:r>
+        <w:t xml:space="preserve"> -&gt; </w:t>
+      </w:r>
+      <w:proofErr w:type="spellStart"/>
+      <w:r>
+        <w:t>Secondary</w:t>
+      </w:r>
+      <w:proofErr w:type="spellEnd"/>
+      <w:r>
+        <w:t xml:space="preserve"> </w:t>
+      </w:r>
+      <w:proofErr w:type="spellStart"/>
+      <w:r>
+        <w:t>Battery</w:t>
+      </w:r>
+      <w:proofErr w:type="spellEnd"/>
+    </w:p>
+    <w:p/>
+    <w:p>
+      <w:r>
         <w:t>Después de un ataque, si quedan aún armas sin usar, se vuelve a sacar otra carta de enemigo.</w:t>
       </w:r>
+      <w:r>
+        <w:t xml:space="preserve"> Si el enemigo no ha sido derrotado, se devuel</w:t>
+      </w:r>
+      <w:r>
+        <w:t>ve la carta del enemigo al mazo y se baraja de nuevo.</w:t>
+      </w:r>
     </w:p>
     <w:p/>
-    <w:p>
-      <w:r>
-        <w:t xml:space="preserve">Si sale infantería, la orden de las armas usadas es: </w:t>
-      </w:r>
-      <w:proofErr w:type="spellStart"/>
-      <w:r>
-        <w:t>Antipersonel</w:t>
-      </w:r>
-      <w:proofErr w:type="spellEnd"/>
-      <w:r>
-        <w:t xml:space="preserve"> -&gt; </w:t>
-      </w:r>
-      <w:proofErr w:type="spellStart"/>
-      <w:r>
-        <w:t>Secondary</w:t>
-      </w:r>
-      <w:proofErr w:type="spellEnd"/>
-      <w:r>
-        <w:t xml:space="preserve"> </w:t>
-      </w:r>
-      <w:proofErr w:type="spellStart"/>
-      <w:r>
-        <w:t>Battery</w:t>
-      </w:r>
-      <w:proofErr w:type="spellEnd"/>
-      <w:r>
-        <w:t xml:space="preserve"> -&gt; </w:t>
-      </w:r>
-      <w:proofErr w:type="spellStart"/>
-      <w:r>
-        <w:t>Main</w:t>
-      </w:r>
-      <w:proofErr w:type="spellEnd"/>
-      <w:r>
-        <w:t xml:space="preserve"> </w:t>
-      </w:r>
-      <w:proofErr w:type="spellStart"/>
-      <w:r>
-        <w:t>Battery</w:t>
-      </w:r>
-      <w:proofErr w:type="spellEnd"/>
-    </w:p>
-    <w:p>
-      <w:r>
-        <w:t xml:space="preserve">Si sale </w:t>
-      </w:r>
-      <w:proofErr w:type="spellStart"/>
-      <w:r>
-        <w:t>howitzer</w:t>
-      </w:r>
-      <w:proofErr w:type="spellEnd"/>
-      <w:r>
-        <w:t xml:space="preserve">, el orden de las armas usadas es: Misil -&gt; </w:t>
-      </w:r>
-      <w:proofErr w:type="spellStart"/>
-      <w:r>
-        <w:t>Main</w:t>
-      </w:r>
-      <w:proofErr w:type="spellEnd"/>
-      <w:r>
-        <w:t xml:space="preserve"> </w:t>
-      </w:r>
-      <w:proofErr w:type="spellStart"/>
-      <w:r>
-        <w:t>Battery</w:t>
-      </w:r>
-      <w:proofErr w:type="spellEnd"/>
-      <w:r>
-        <w:t xml:space="preserve"> -&gt; </w:t>
-      </w:r>
-      <w:proofErr w:type="spellStart"/>
-      <w:r>
-        <w:t>Secondary</w:t>
-      </w:r>
-      <w:proofErr w:type="spellEnd"/>
-      <w:r>
-        <w:t xml:space="preserve"> </w:t>
-      </w:r>
-      <w:proofErr w:type="spellStart"/>
-      <w:r>
-        <w:t>Battery</w:t>
-      </w:r>
-      <w:proofErr w:type="spellEnd"/>
-    </w:p>
     <w:p>
       <w:r>
         <w:t xml:space="preserve"> </w:t>
@@ -497,6 +702,232 @@
     </w:lvl>
   </w:abstractNum>
   <w:abstractNum w:abstractNumId="1" w15:restartNumberingAfterBreak="0">
+    <w:nsid w:val="1C051EC9"/>
+    <w:multiLevelType w:val="hybridMultilevel"/>
+    <w:tmpl w:val="5C1C14AA"/>
+    <w:lvl w:ilvl="0" w:tplc="0C0A0001">
+      <w:start w:val="1"/>
+      <w:numFmt w:val="bullet"/>
+      <w:lvlText w:val=""/>
+      <w:lvlJc w:val="left"/>
+      <w:pPr>
+        <w:ind w:left="720" w:hanging="360"/>
+      </w:pPr>
+      <w:rPr>
+        <w:rFonts w:ascii="Symbol" w:hAnsi="Symbol" w:hint="default"/>
+      </w:rPr>
+    </w:lvl>
+    <w:lvl w:ilvl="1" w:tplc="0C0A0003" w:tentative="1">
+      <w:start w:val="1"/>
+      <w:numFmt w:val="bullet"/>
+      <w:lvlText w:val="o"/>
+      <w:lvlJc w:val="left"/>
+      <w:pPr>
+        <w:ind w:left="1440" w:hanging="360"/>
+      </w:pPr>
+      <w:rPr>
+        <w:rFonts w:ascii="Courier New" w:hAnsi="Courier New" w:cs="Courier New" w:hint="default"/>
+      </w:rPr>
+    </w:lvl>
+    <w:lvl w:ilvl="2" w:tplc="0C0A0005" w:tentative="1">
+      <w:start w:val="1"/>
+      <w:numFmt w:val="bullet"/>
+      <w:lvlText w:val=""/>
+      <w:lvlJc w:val="left"/>
+      <w:pPr>
+        <w:ind w:left="2160" w:hanging="360"/>
+      </w:pPr>
+      <w:rPr>
+        <w:rFonts w:ascii="Wingdings" w:hAnsi="Wingdings" w:hint="default"/>
+      </w:rPr>
+    </w:lvl>
+    <w:lvl w:ilvl="3" w:tplc="0C0A0001" w:tentative="1">
+      <w:start w:val="1"/>
+      <w:numFmt w:val="bullet"/>
+      <w:lvlText w:val=""/>
+      <w:lvlJc w:val="left"/>
+      <w:pPr>
+        <w:ind w:left="2880" w:hanging="360"/>
+      </w:pPr>
+      <w:rPr>
+        <w:rFonts w:ascii="Symbol" w:hAnsi="Symbol" w:hint="default"/>
+      </w:rPr>
+    </w:lvl>
+    <w:lvl w:ilvl="4" w:tplc="0C0A0003" w:tentative="1">
+      <w:start w:val="1"/>
+      <w:numFmt w:val="bullet"/>
+      <w:lvlText w:val="o"/>
+      <w:lvlJc w:val="left"/>
+      <w:pPr>
+        <w:ind w:left="3600" w:hanging="360"/>
+      </w:pPr>
+      <w:rPr>
+        <w:rFonts w:ascii="Courier New" w:hAnsi="Courier New" w:cs="Courier New" w:hint="default"/>
+      </w:rPr>
+    </w:lvl>
+    <w:lvl w:ilvl="5" w:tplc="0C0A0005" w:tentative="1">
+      <w:start w:val="1"/>
+      <w:numFmt w:val="bullet"/>
+      <w:lvlText w:val=""/>
+      <w:lvlJc w:val="left"/>
+      <w:pPr>
+        <w:ind w:left="4320" w:hanging="360"/>
+      </w:pPr>
+      <w:rPr>
+        <w:rFonts w:ascii="Wingdings" w:hAnsi="Wingdings" w:hint="default"/>
+      </w:rPr>
+    </w:lvl>
+    <w:lvl w:ilvl="6" w:tplc="0C0A0001" w:tentative="1">
+      <w:start w:val="1"/>
+      <w:numFmt w:val="bullet"/>
+      <w:lvlText w:val=""/>
+      <w:lvlJc w:val="left"/>
+      <w:pPr>
+        <w:ind w:left="5040" w:hanging="360"/>
+      </w:pPr>
+      <w:rPr>
+        <w:rFonts w:ascii="Symbol" w:hAnsi="Symbol" w:hint="default"/>
+      </w:rPr>
+    </w:lvl>
+    <w:lvl w:ilvl="7" w:tplc="0C0A0003" w:tentative="1">
+      <w:start w:val="1"/>
+      <w:numFmt w:val="bullet"/>
+      <w:lvlText w:val="o"/>
+      <w:lvlJc w:val="left"/>
+      <w:pPr>
+        <w:ind w:left="5760" w:hanging="360"/>
+      </w:pPr>
+      <w:rPr>
+        <w:rFonts w:ascii="Courier New" w:hAnsi="Courier New" w:cs="Courier New" w:hint="default"/>
+      </w:rPr>
+    </w:lvl>
+    <w:lvl w:ilvl="8" w:tplc="0C0A0005" w:tentative="1">
+      <w:start w:val="1"/>
+      <w:numFmt w:val="bullet"/>
+      <w:lvlText w:val=""/>
+      <w:lvlJc w:val="left"/>
+      <w:pPr>
+        <w:ind w:left="6480" w:hanging="360"/>
+      </w:pPr>
+      <w:rPr>
+        <w:rFonts w:ascii="Wingdings" w:hAnsi="Wingdings" w:hint="default"/>
+      </w:rPr>
+    </w:lvl>
+  </w:abstractNum>
+  <w:abstractNum w:abstractNumId="2" w15:restartNumberingAfterBreak="0">
+    <w:nsid w:val="283776DF"/>
+    <w:multiLevelType w:val="hybridMultilevel"/>
+    <w:tmpl w:val="1644AFCE"/>
+    <w:lvl w:ilvl="0" w:tplc="0C0A0001">
+      <w:start w:val="1"/>
+      <w:numFmt w:val="bullet"/>
+      <w:lvlText w:val=""/>
+      <w:lvlJc w:val="left"/>
+      <w:pPr>
+        <w:ind w:left="720" w:hanging="360"/>
+      </w:pPr>
+      <w:rPr>
+        <w:rFonts w:ascii="Symbol" w:hAnsi="Symbol" w:hint="default"/>
+      </w:rPr>
+    </w:lvl>
+    <w:lvl w:ilvl="1" w:tplc="0C0A0003" w:tentative="1">
+      <w:start w:val="1"/>
+      <w:numFmt w:val="bullet"/>
+      <w:lvlText w:val="o"/>
+      <w:lvlJc w:val="left"/>
+      <w:pPr>
+        <w:ind w:left="1440" w:hanging="360"/>
+      </w:pPr>
+      <w:rPr>
+        <w:rFonts w:ascii="Courier New" w:hAnsi="Courier New" w:cs="Courier New" w:hint="default"/>
+      </w:rPr>
+    </w:lvl>
+    <w:lvl w:ilvl="2" w:tplc="0C0A0005" w:tentative="1">
+      <w:start w:val="1"/>
+      <w:numFmt w:val="bullet"/>
+      <w:lvlText w:val=""/>
+      <w:lvlJc w:val="left"/>
+      <w:pPr>
+        <w:ind w:left="2160" w:hanging="360"/>
+      </w:pPr>
+      <w:rPr>
+        <w:rFonts w:ascii="Wingdings" w:hAnsi="Wingdings" w:hint="default"/>
+      </w:rPr>
+    </w:lvl>
+    <w:lvl w:ilvl="3" w:tplc="0C0A0001" w:tentative="1">
+      <w:start w:val="1"/>
+      <w:numFmt w:val="bullet"/>
+      <w:lvlText w:val=""/>
+      <w:lvlJc w:val="left"/>
+      <w:pPr>
+        <w:ind w:left="2880" w:hanging="360"/>
+      </w:pPr>
+      <w:rPr>
+        <w:rFonts w:ascii="Symbol" w:hAnsi="Symbol" w:hint="default"/>
+      </w:rPr>
+    </w:lvl>
+    <w:lvl w:ilvl="4" w:tplc="0C0A0003" w:tentative="1">
+      <w:start w:val="1"/>
+      <w:numFmt w:val="bullet"/>
+      <w:lvlText w:val="o"/>
+      <w:lvlJc w:val="left"/>
+      <w:pPr>
+        <w:ind w:left="3600" w:hanging="360"/>
+      </w:pPr>
+      <w:rPr>
+        <w:rFonts w:ascii="Courier New" w:hAnsi="Courier New" w:cs="Courier New" w:hint="default"/>
+      </w:rPr>
+    </w:lvl>
+    <w:lvl w:ilvl="5" w:tplc="0C0A0005" w:tentative="1">
+      <w:start w:val="1"/>
+      <w:numFmt w:val="bullet"/>
+      <w:lvlText w:val=""/>
+      <w:lvlJc w:val="left"/>
+      <w:pPr>
+        <w:ind w:left="4320" w:hanging="360"/>
+      </w:pPr>
+      <w:rPr>
+        <w:rFonts w:ascii="Wingdings" w:hAnsi="Wingdings" w:hint="default"/>
+      </w:rPr>
+    </w:lvl>
+    <w:lvl w:ilvl="6" w:tplc="0C0A0001" w:tentative="1">
+      <w:start w:val="1"/>
+      <w:numFmt w:val="bullet"/>
+      <w:lvlText w:val=""/>
+      <w:lvlJc w:val="left"/>
+      <w:pPr>
+        <w:ind w:left="5040" w:hanging="360"/>
+      </w:pPr>
+      <w:rPr>
+        <w:rFonts w:ascii="Symbol" w:hAnsi="Symbol" w:hint="default"/>
+      </w:rPr>
+    </w:lvl>
+    <w:lvl w:ilvl="7" w:tplc="0C0A0003" w:tentative="1">
+      <w:start w:val="1"/>
+      <w:numFmt w:val="bullet"/>
+      <w:lvlText w:val="o"/>
+      <w:lvlJc w:val="left"/>
+      <w:pPr>
+        <w:ind w:left="5760" w:hanging="360"/>
+      </w:pPr>
+      <w:rPr>
+        <w:rFonts w:ascii="Courier New" w:hAnsi="Courier New" w:cs="Courier New" w:hint="default"/>
+      </w:rPr>
+    </w:lvl>
+    <w:lvl w:ilvl="8" w:tplc="0C0A0005" w:tentative="1">
+      <w:start w:val="1"/>
+      <w:numFmt w:val="bullet"/>
+      <w:lvlText w:val=""/>
+      <w:lvlJc w:val="left"/>
+      <w:pPr>
+        <w:ind w:left="6480" w:hanging="360"/>
+      </w:pPr>
+      <w:rPr>
+        <w:rFonts w:ascii="Wingdings" w:hAnsi="Wingdings" w:hint="default"/>
+      </w:rPr>
+    </w:lvl>
+  </w:abstractNum>
+  <w:abstractNum w:abstractNumId="3" w15:restartNumberingAfterBreak="0">
     <w:nsid w:val="43E605F7"/>
     <w:multiLevelType w:val="hybridMultilevel"/>
     <w:tmpl w:val="738AE670"/>
@@ -613,7 +1044,13 @@
     <w:abstractNumId w:val="0"/>
   </w:num>
   <w:num w:numId="2">
+    <w:abstractNumId w:val="3"/>
+  </w:num>
+  <w:num w:numId="3">
     <w:abstractNumId w:val="1"/>
+  </w:num>
+  <w:num w:numId="4">
+    <w:abstractNumId w:val="2"/>
   </w:num>
 </w:numbering>
 </file>

</xml_diff>